<commit_message>
fixed a few problems with instrumentation tool
</commit_message>
<xml_diff>
--- a/documents/Android Compilation Guidelines.docx
+++ b/documents/Android Compilation Guidelines.docx
@@ -50,7 +50,7 @@
                     <pic:cNvPicPr/>
                   </pic:nvPicPr>
                   <pic:blipFill>
-                    <a:blip r:embed="rId5"/>
+                    <a:blip r:embed="rId6"/>
                     <a:stretch>
                       <a:fillRect/>
                     </a:stretch>
@@ -100,7 +100,7 @@
                     <pic:cNvPicPr/>
                   </pic:nvPicPr>
                   <pic:blipFill>
-                    <a:blip r:embed="rId6"/>
+                    <a:blip r:embed="rId7"/>
                     <a:stretch>
                       <a:fillRect/>
                     </a:stretch>
@@ -163,7 +163,7 @@
                     <pic:cNvPicPr/>
                   </pic:nvPicPr>
                   <pic:blipFill>
-                    <a:blip r:embed="rId7"/>
+                    <a:blip r:embed="rId8"/>
                     <a:stretch>
                       <a:fillRect/>
                     </a:stretch>
@@ -230,7 +230,7 @@
                     <pic:cNvPicPr/>
                   </pic:nvPicPr>
                   <pic:blipFill>
-                    <a:blip r:embed="rId8"/>
+                    <a:blip r:embed="rId9"/>
                     <a:stretch>
                       <a:fillRect/>
                     </a:stretch>
@@ -280,7 +280,7 @@
                     <pic:cNvPicPr/>
                   </pic:nvPicPr>
                   <pic:blipFill>
-                    <a:blip r:embed="rId9"/>
+                    <a:blip r:embed="rId10"/>
                     <a:stretch>
                       <a:fillRect/>
                     </a:stretch>
@@ -352,7 +352,7 @@
                     <pic:cNvPicPr/>
                   </pic:nvPicPr>
                   <pic:blipFill>
-                    <a:blip r:embed="rId10"/>
+                    <a:blip r:embed="rId11"/>
                     <a:stretch>
                       <a:fillRect/>
                     </a:stretch>
@@ -372,6 +372,380 @@
           </wp:inline>
         </w:drawing>
       </w:r>
+    </w:p>
+    <w:p>
+      <w:r>
+        <w:t>After we run compile the apps, we will need to insert the probes into the source code and establish the instrumented apps.</w:t>
+      </w:r>
+      <w:r>
+        <w:t xml:space="preserve"> Following the steps below to instrument the android apps.</w:t>
+      </w:r>
+    </w:p>
+    <w:p>
+      <w:pPr>
+        <w:pStyle w:val="ListParagraph"/>
+        <w:numPr>
+          <w:ilvl w:val="0"/>
+          <w:numId w:val="2"/>
+        </w:numPr>
+      </w:pPr>
+      <w:r>
+        <w:t>Create copy of the</w:t>
+      </w:r>
+      <w:r>
+        <w:t xml:space="preserve"> compiled project, for example, as below:</w:t>
+      </w:r>
+    </w:p>
+    <w:p>
+      <w:pPr>
+        <w:pStyle w:val="ListParagraph"/>
+      </w:pPr>
+      <w:r>
+        <w:rPr>
+          <w:noProof/>
+        </w:rPr>
+        <w:drawing>
+          <wp:inline distT="0" distB="0" distL="0" distR="0" wp14:anchorId="44EF0468" wp14:editId="086125C4">
+            <wp:extent cx="5943600" cy="1705610"/>
+            <wp:effectExtent l="0" t="0" r="0" b="8890"/>
+            <wp:docPr id="8" name="Picture 8"/>
+            <wp:cNvGraphicFramePr>
+              <a:graphicFrameLocks xmlns:a="http://schemas.openxmlformats.org/drawingml/2006/main" noChangeAspect="1"/>
+            </wp:cNvGraphicFramePr>
+            <a:graphic xmlns:a="http://schemas.openxmlformats.org/drawingml/2006/main">
+              <a:graphicData uri="http://schemas.openxmlformats.org/drawingml/2006/picture">
+                <pic:pic xmlns:pic="http://schemas.openxmlformats.org/drawingml/2006/picture">
+                  <pic:nvPicPr>
+                    <pic:cNvPr id="1" name=""/>
+                    <pic:cNvPicPr/>
+                  </pic:nvPicPr>
+                  <pic:blipFill>
+                    <a:blip r:embed="rId12"/>
+                    <a:stretch>
+                      <a:fillRect/>
+                    </a:stretch>
+                  </pic:blipFill>
+                  <pic:spPr>
+                    <a:xfrm>
+                      <a:off x="0" y="0"/>
+                      <a:ext cx="5943600" cy="1705610"/>
+                    </a:xfrm>
+                    <a:prstGeom prst="rect">
+                      <a:avLst/>
+                    </a:prstGeom>
+                  </pic:spPr>
+                </pic:pic>
+              </a:graphicData>
+            </a:graphic>
+          </wp:inline>
+        </w:drawing>
+      </w:r>
+      <w:r>
+        <w:t xml:space="preserve"> </w:t>
+      </w:r>
+    </w:p>
+    <w:p>
+      <w:pPr>
+        <w:pStyle w:val="ListParagraph"/>
+        <w:numPr>
+          <w:ilvl w:val="0"/>
+          <w:numId w:val="2"/>
+        </w:numPr>
+      </w:pPr>
+      <w:r>
+        <w:t>Instrument the source code using the command as below:</w:t>
+      </w:r>
+    </w:p>
+    <w:p>
+      <w:pPr>
+        <w:pStyle w:val="ListParagraph"/>
+      </w:pPr>
+    </w:p>
+    <w:p>
+      <w:pPr>
+        <w:pStyle w:val="ListParagraph"/>
+      </w:pPr>
+      <w:r>
+        <w:t>java -jar D:/ResearchSpace/ResearchProjects/UMLx/facility-tools/FaultProject/SourceInstrumt/target/SourceInstrumt-jar-with-dependencies.jar -java-</w:t>
+      </w:r>
+      <w:proofErr w:type="gramStart"/>
+      <w:r>
+        <w:t>input .</w:t>
+      </w:r>
+      <w:proofErr w:type="gramEnd"/>
+      <w:r>
+        <w:t>/</w:t>
+      </w:r>
+      <w:proofErr w:type="spellStart"/>
+      <w:r>
+        <w:t>UMLxExperiment</w:t>
+      </w:r>
+      <w:proofErr w:type="spellEnd"/>
+      <w:r>
+        <w:t>/</w:t>
+      </w:r>
+      <w:proofErr w:type="spellStart"/>
+      <w:r>
+        <w:t>AnotherMonitor</w:t>
+      </w:r>
+      <w:proofErr w:type="spellEnd"/>
+      <w:r>
+        <w:t>/</w:t>
+      </w:r>
+      <w:proofErr w:type="spellStart"/>
+      <w:r>
+        <w:t>AnotherMonitor</w:t>
+      </w:r>
+      <w:proofErr w:type="spellEnd"/>
+      <w:r>
+        <w:t>/</w:t>
+      </w:r>
+      <w:proofErr w:type="spellStart"/>
+      <w:r>
+        <w:t>src</w:t>
+      </w:r>
+      <w:proofErr w:type="spellEnd"/>
+      <w:r>
+        <w:t xml:space="preserve"> -java-output </w:t>
+      </w:r>
+      <w:r>
+        <w:t>./</w:t>
+      </w:r>
+      <w:proofErr w:type="spellStart"/>
+      <w:r>
+        <w:t>UMLxExperiment</w:t>
+      </w:r>
+      <w:proofErr w:type="spellEnd"/>
+      <w:r>
+        <w:t>/</w:t>
+      </w:r>
+      <w:proofErr w:type="spellStart"/>
+      <w:r>
+        <w:t>AnotherMonitor</w:t>
+      </w:r>
+      <w:proofErr w:type="spellEnd"/>
+      <w:r>
+        <w:t>/</w:t>
+      </w:r>
+      <w:proofErr w:type="spellStart"/>
+      <w:r>
+        <w:t>AnotherMonitor</w:t>
+      </w:r>
+      <w:proofErr w:type="spellEnd"/>
+      <w:r>
+        <w:t>/</w:t>
+      </w:r>
+      <w:proofErr w:type="spellStart"/>
+      <w:r>
+        <w:t>src</w:t>
+      </w:r>
+      <w:proofErr w:type="spellEnd"/>
+    </w:p>
+    <w:p>
+      <w:pPr>
+        <w:pStyle w:val="ListParagraph"/>
+      </w:pPr>
+    </w:p>
+    <w:p>
+      <w:pPr>
+        <w:pStyle w:val="ListParagraph"/>
+        <w:numPr>
+          <w:ilvl w:val="0"/>
+          <w:numId w:val="2"/>
+        </w:numPr>
+      </w:pPr>
+      <w:r>
+        <w:t>Import the instrumented app into android studio and try to compile them again.</w:t>
+      </w:r>
+    </w:p>
+    <w:p>
+      <w:pPr>
+        <w:pStyle w:val="ListParagraph"/>
+      </w:pPr>
+      <w:r>
+        <w:rPr>
+          <w:noProof/>
+        </w:rPr>
+        <w:drawing>
+          <wp:inline distT="0" distB="0" distL="0" distR="0" wp14:anchorId="760F9E3D" wp14:editId="0A83BA34">
+            <wp:extent cx="5943600" cy="1857375"/>
+            <wp:effectExtent l="0" t="0" r="0" b="9525"/>
+            <wp:docPr id="9" name="Picture 9"/>
+            <wp:cNvGraphicFramePr>
+              <a:graphicFrameLocks xmlns:a="http://schemas.openxmlformats.org/drawingml/2006/main" noChangeAspect="1"/>
+            </wp:cNvGraphicFramePr>
+            <a:graphic xmlns:a="http://schemas.openxmlformats.org/drawingml/2006/main">
+              <a:graphicData uri="http://schemas.openxmlformats.org/drawingml/2006/picture">
+                <pic:pic xmlns:pic="http://schemas.openxmlformats.org/drawingml/2006/picture">
+                  <pic:nvPicPr>
+                    <pic:cNvPr id="1" name=""/>
+                    <pic:cNvPicPr/>
+                  </pic:nvPicPr>
+                  <pic:blipFill>
+                    <a:blip r:embed="rId13"/>
+                    <a:stretch>
+                      <a:fillRect/>
+                    </a:stretch>
+                  </pic:blipFill>
+                  <pic:spPr>
+                    <a:xfrm>
+                      <a:off x="0" y="0"/>
+                      <a:ext cx="5943600" cy="1857375"/>
+                    </a:xfrm>
+                    <a:prstGeom prst="rect">
+                      <a:avLst/>
+                    </a:prstGeom>
+                  </pic:spPr>
+                </pic:pic>
+              </a:graphicData>
+            </a:graphic>
+          </wp:inline>
+        </w:drawing>
+      </w:r>
+    </w:p>
+    <w:p>
+      <w:pPr>
+        <w:pStyle w:val="ListParagraph"/>
+      </w:pPr>
+    </w:p>
+    <w:p>
+      <w:pPr>
+        <w:pStyle w:val="ListParagraph"/>
+        <w:numPr>
+          <w:ilvl w:val="0"/>
+          <w:numId w:val="2"/>
+        </w:numPr>
+      </w:pPr>
+      <w:r>
+        <w:t xml:space="preserve">If there </w:t>
+      </w:r>
+      <w:r>
+        <w:t>are</w:t>
+      </w:r>
+      <w:r>
+        <w:t xml:space="preserve"> any compilation issues</w:t>
+      </w:r>
+      <w:r>
+        <w:t xml:space="preserve"> (check as follows)</w:t>
+      </w:r>
+      <w:r>
+        <w:t>, try to solve them until they are successfully compiled</w:t>
+      </w:r>
+      <w:r>
+        <w:t>:</w:t>
+      </w:r>
+    </w:p>
+    <w:p>
+      <w:pPr>
+        <w:pStyle w:val="ListParagraph"/>
+      </w:pPr>
+      <w:r>
+        <w:rPr>
+          <w:noProof/>
+        </w:rPr>
+        <w:lastRenderedPageBreak/>
+        <w:drawing>
+          <wp:inline distT="0" distB="0" distL="0" distR="0" wp14:anchorId="594D6677" wp14:editId="07279888">
+            <wp:extent cx="5943600" cy="2560320"/>
+            <wp:effectExtent l="0" t="0" r="0" b="0"/>
+            <wp:docPr id="10" name="Picture 10"/>
+            <wp:cNvGraphicFramePr>
+              <a:graphicFrameLocks xmlns:a="http://schemas.openxmlformats.org/drawingml/2006/main" noChangeAspect="1"/>
+            </wp:cNvGraphicFramePr>
+            <a:graphic xmlns:a="http://schemas.openxmlformats.org/drawingml/2006/main">
+              <a:graphicData uri="http://schemas.openxmlformats.org/drawingml/2006/picture">
+                <pic:pic xmlns:pic="http://schemas.openxmlformats.org/drawingml/2006/picture">
+                  <pic:nvPicPr>
+                    <pic:cNvPr id="1" name=""/>
+                    <pic:cNvPicPr/>
+                  </pic:nvPicPr>
+                  <pic:blipFill>
+                    <a:blip r:embed="rId14"/>
+                    <a:stretch>
+                      <a:fillRect/>
+                    </a:stretch>
+                  </pic:blipFill>
+                  <pic:spPr>
+                    <a:xfrm>
+                      <a:off x="0" y="0"/>
+                      <a:ext cx="5943600" cy="2560320"/>
+                    </a:xfrm>
+                    <a:prstGeom prst="rect">
+                      <a:avLst/>
+                    </a:prstGeom>
+                  </pic:spPr>
+                </pic:pic>
+              </a:graphicData>
+            </a:graphic>
+          </wp:inline>
+        </w:drawing>
+      </w:r>
+      <w:r>
+        <w:t xml:space="preserve"> </w:t>
+      </w:r>
+    </w:p>
+    <w:p>
+      <w:pPr>
+        <w:pStyle w:val="ListParagraph"/>
+      </w:pPr>
+    </w:p>
+    <w:p>
+      <w:pPr>
+        <w:pStyle w:val="ListParagraph"/>
+      </w:pPr>
+      <w:r>
+        <w:t>For example, some errors could be:</w:t>
+      </w:r>
+    </w:p>
+    <w:p>
+      <w:pPr>
+        <w:pStyle w:val="ListParagraph"/>
+      </w:pPr>
+    </w:p>
+    <w:p>
+      <w:pPr>
+        <w:pStyle w:val="ListParagraph"/>
+      </w:pPr>
+      <w:r>
+        <w:rPr>
+          <w:noProof/>
+        </w:rPr>
+        <w:drawing>
+          <wp:inline distT="0" distB="0" distL="0" distR="0" wp14:anchorId="3541EF5A" wp14:editId="65E85829">
+            <wp:extent cx="5943600" cy="3221355"/>
+            <wp:effectExtent l="0" t="0" r="0" b="0"/>
+            <wp:docPr id="7" name="Picture 7"/>
+            <wp:cNvGraphicFramePr>
+              <a:graphicFrameLocks xmlns:a="http://schemas.openxmlformats.org/drawingml/2006/main" noChangeAspect="1"/>
+            </wp:cNvGraphicFramePr>
+            <a:graphic xmlns:a="http://schemas.openxmlformats.org/drawingml/2006/main">
+              <a:graphicData uri="http://schemas.openxmlformats.org/drawingml/2006/picture">
+                <pic:pic xmlns:pic="http://schemas.openxmlformats.org/drawingml/2006/picture">
+                  <pic:nvPicPr>
+                    <pic:cNvPr id="1" name=""/>
+                    <pic:cNvPicPr/>
+                  </pic:nvPicPr>
+                  <pic:blipFill>
+                    <a:blip r:embed="rId15"/>
+                    <a:stretch>
+                      <a:fillRect/>
+                    </a:stretch>
+                  </pic:blipFill>
+                  <pic:spPr>
+                    <a:xfrm>
+                      <a:off x="0" y="0"/>
+                      <a:ext cx="5943600" cy="3221355"/>
+                    </a:xfrm>
+                    <a:prstGeom prst="rect">
+                      <a:avLst/>
+                    </a:prstGeom>
+                  </pic:spPr>
+                </pic:pic>
+              </a:graphicData>
+            </a:graphic>
+          </wp:inline>
+        </w:drawing>
+      </w:r>
       <w:bookmarkStart w:id="0" w:name="_GoBack"/>
       <w:bookmarkEnd w:id="0"/>
     </w:p>
@@ -388,6 +762,95 @@
 <file path=word/numbering.xml><?xml version="1.0" encoding="utf-8"?>
 <w:numbering xmlns:wpc="http://schemas.microsoft.com/office/word/2010/wordprocessingCanvas" xmlns:cx="http://schemas.microsoft.com/office/drawing/2014/chartex" xmlns:cx1="http://schemas.microsoft.com/office/drawing/2015/9/8/chartex" xmlns:cx2="http://schemas.microsoft.com/office/drawing/2015/10/21/chartex" xmlns:cx3="http://schemas.microsoft.com/office/drawing/2016/5/9/chartex" xmlns:cx4="http://schemas.microsoft.com/office/drawing/2016/5/10/chartex" xmlns:cx5="http://schemas.microsoft.com/office/drawing/2016/5/11/chartex" xmlns:cx6="http://schemas.microsoft.com/office/drawing/2016/5/12/chartex" xmlns:cx7="http://schemas.microsoft.com/office/drawing/2016/5/13/chartex" xmlns:cx8="http://schemas.microsoft.com/office/drawing/2016/5/14/chartex" xmlns:mc="http://schemas.openxmlformats.org/markup-compatibility/2006" xmlns:aink="http://schemas.microsoft.com/office/drawing/2016/ink" xmlns:am3d="http://schemas.microsoft.com/office/drawing/2017/model3d" xmlns:o="urn:schemas-microsoft-com:office:office" xmlns:r="http://schemas.openxmlformats.org/officeDocument/2006/relationships" xmlns:m="http://schemas.openxmlformats.org/officeDocument/2006/math" xmlns:v="urn:schemas-microsoft-com:vml" xmlns:wp14="http://schemas.microsoft.com/office/word/2010/wordprocessingDrawing" xmlns:wp="http://schemas.openxmlformats.org/drawingml/2006/wordprocessingDrawing" xmlns:w10="urn:schemas-microsoft-com:office:word" xmlns:w="http://schemas.openxmlformats.org/wordprocessingml/2006/main" xmlns:w14="http://schemas.microsoft.com/office/word/2010/wordml" xmlns:w15="http://schemas.microsoft.com/office/word/2012/wordml" xmlns:w16cid="http://schemas.microsoft.com/office/word/2016/wordml/cid" xmlns:w16se="http://schemas.microsoft.com/office/word/2015/wordml/symex" xmlns:wpg="http://schemas.microsoft.com/office/word/2010/wordprocessingGroup" xmlns:wpi="http://schemas.microsoft.com/office/word/2010/wordprocessingInk" xmlns:wne="http://schemas.microsoft.com/office/word/2006/wordml" xmlns:wps="http://schemas.microsoft.com/office/word/2010/wordprocessingShape" mc:Ignorable="w14 w15 w16se w16cid wp14">
   <w:abstractNum w:abstractNumId="0" w15:restartNumberingAfterBreak="0">
+    <w:nsid w:val="4F720005"/>
+    <w:multiLevelType w:val="hybridMultilevel"/>
+    <w:tmpl w:val="1DE8BC18"/>
+    <w:lvl w:ilvl="0" w:tplc="0409000F">
+      <w:start w:val="1"/>
+      <w:numFmt w:val="decimal"/>
+      <w:lvlText w:val="%1."/>
+      <w:lvlJc w:val="left"/>
+      <w:pPr>
+        <w:ind w:left="720" w:hanging="360"/>
+      </w:pPr>
+      <w:rPr>
+        <w:rFonts w:hint="default"/>
+      </w:rPr>
+    </w:lvl>
+    <w:lvl w:ilvl="1" w:tplc="04090019" w:tentative="1">
+      <w:start w:val="1"/>
+      <w:numFmt w:val="lowerLetter"/>
+      <w:lvlText w:val="%2."/>
+      <w:lvlJc w:val="left"/>
+      <w:pPr>
+        <w:ind w:left="1440" w:hanging="360"/>
+      </w:pPr>
+    </w:lvl>
+    <w:lvl w:ilvl="2" w:tplc="0409001B" w:tentative="1">
+      <w:start w:val="1"/>
+      <w:numFmt w:val="lowerRoman"/>
+      <w:lvlText w:val="%3."/>
+      <w:lvlJc w:val="right"/>
+      <w:pPr>
+        <w:ind w:left="2160" w:hanging="180"/>
+      </w:pPr>
+    </w:lvl>
+    <w:lvl w:ilvl="3" w:tplc="0409000F" w:tentative="1">
+      <w:start w:val="1"/>
+      <w:numFmt w:val="decimal"/>
+      <w:lvlText w:val="%4."/>
+      <w:lvlJc w:val="left"/>
+      <w:pPr>
+        <w:ind w:left="2880" w:hanging="360"/>
+      </w:pPr>
+    </w:lvl>
+    <w:lvl w:ilvl="4" w:tplc="04090019" w:tentative="1">
+      <w:start w:val="1"/>
+      <w:numFmt w:val="lowerLetter"/>
+      <w:lvlText w:val="%5."/>
+      <w:lvlJc w:val="left"/>
+      <w:pPr>
+        <w:ind w:left="3600" w:hanging="360"/>
+      </w:pPr>
+    </w:lvl>
+    <w:lvl w:ilvl="5" w:tplc="0409001B" w:tentative="1">
+      <w:start w:val="1"/>
+      <w:numFmt w:val="lowerRoman"/>
+      <w:lvlText w:val="%6."/>
+      <w:lvlJc w:val="right"/>
+      <w:pPr>
+        <w:ind w:left="4320" w:hanging="180"/>
+      </w:pPr>
+    </w:lvl>
+    <w:lvl w:ilvl="6" w:tplc="0409000F" w:tentative="1">
+      <w:start w:val="1"/>
+      <w:numFmt w:val="decimal"/>
+      <w:lvlText w:val="%7."/>
+      <w:lvlJc w:val="left"/>
+      <w:pPr>
+        <w:ind w:left="5040" w:hanging="360"/>
+      </w:pPr>
+    </w:lvl>
+    <w:lvl w:ilvl="7" w:tplc="04090019" w:tentative="1">
+      <w:start w:val="1"/>
+      <w:numFmt w:val="lowerLetter"/>
+      <w:lvlText w:val="%8."/>
+      <w:lvlJc w:val="left"/>
+      <w:pPr>
+        <w:ind w:left="5760" w:hanging="360"/>
+      </w:pPr>
+    </w:lvl>
+    <w:lvl w:ilvl="8" w:tplc="0409001B" w:tentative="1">
+      <w:start w:val="1"/>
+      <w:numFmt w:val="lowerRoman"/>
+      <w:lvlText w:val="%9."/>
+      <w:lvlJc w:val="right"/>
+      <w:pPr>
+        <w:ind w:left="6480" w:hanging="180"/>
+      </w:pPr>
+    </w:lvl>
+  </w:abstractNum>
+  <w:abstractNum w:abstractNumId="1" w15:restartNumberingAfterBreak="0">
     <w:nsid w:val="722F40F2"/>
     <w:multiLevelType w:val="hybridMultilevel"/>
     <w:tmpl w:val="AB8475E0"/>
@@ -477,6 +940,9 @@
     </w:lvl>
   </w:abstractNum>
   <w:num w:numId="1">
+    <w:abstractNumId w:val="1"/>
+  </w:num>
+  <w:num w:numId="2">
     <w:abstractNumId w:val="0"/>
   </w:num>
 </w:numbering>
@@ -918,6 +1384,17 @@
       <w:contextualSpacing/>
     </w:pPr>
   </w:style>
+  <w:style w:type="character" w:styleId="Hyperlink">
+    <w:name w:val="Hyperlink"/>
+    <w:basedOn w:val="DefaultParagraphFont"/>
+    <w:uiPriority w:val="99"/>
+    <w:unhideWhenUsed/>
+    <w:rsid w:val="00903724"/>
+    <w:rPr>
+      <w:color w:val="0563C1" w:themeColor="hyperlink"/>
+      <w:u w:val="single"/>
+    </w:rPr>
+  </w:style>
 </w:styles>
 </file>
 
@@ -1180,4 +1657,16 @@
     </a:ext>
   </a:extLst>
 </a:theme>
+</file>
+
+<file path=customXml/item1.xml><?xml version="1.0" encoding="utf-8"?>
+<b:Sources xmlns:b="http://schemas.openxmlformats.org/officeDocument/2006/bibliography" xmlns="http://schemas.openxmlformats.org/officeDocument/2006/bibliography" SelectedStyle="\APASixthEditionOfficeOnline.xsl" StyleName="APA" Version="6"/>
+</file>
+
+<file path=customXml/itemProps1.xml><?xml version="1.0" encoding="utf-8"?>
+<ds:datastoreItem xmlns:ds="http://schemas.openxmlformats.org/officeDocument/2006/customXml" ds:itemID="{B470228B-BC1C-4F63-B478-18EAD1B52927}">
+  <ds:schemaRefs>
+    <ds:schemaRef ds:uri="http://schemas.openxmlformats.org/officeDocument/2006/bibliography"/>
+  </ds:schemaRefs>
+</ds:datastoreItem>
 </file>
</xml_diff>

<commit_message>
added the class component domain model diagram functions
</commit_message>
<xml_diff>
--- a/documents/Android Compilation Guidelines.docx
+++ b/documents/Android Compilation Guidelines.docx
@@ -337,10 +337,10 @@
         </w:rPr>
         <w:lastRenderedPageBreak/>
         <w:drawing>
-          <wp:inline distT="0" distB="0" distL="0" distR="0" wp14:anchorId="34B167C0" wp14:editId="0993C5A9">
-            <wp:extent cx="5943600" cy="1104900"/>
-            <wp:effectExtent l="0" t="0" r="0" b="0"/>
-            <wp:docPr id="6" name="Picture 6"/>
+          <wp:inline distT="0" distB="0" distL="0" distR="0" wp14:anchorId="4691DFEE" wp14:editId="7A9356A5">
+            <wp:extent cx="5943600" cy="2051050"/>
+            <wp:effectExtent l="0" t="0" r="0" b="6350"/>
+            <wp:docPr id="11" name="Picture 11"/>
             <wp:cNvGraphicFramePr>
               <a:graphicFrameLocks xmlns:a="http://schemas.openxmlformats.org/drawingml/2006/main" noChangeAspect="1"/>
             </wp:cNvGraphicFramePr>
@@ -360,7 +360,7 @@
                   <pic:spPr>
                     <a:xfrm>
                       <a:off x="0" y="0"/>
-                      <a:ext cx="5943600" cy="1104900"/>
+                      <a:ext cx="5943600" cy="2051050"/>
                     </a:xfrm>
                     <a:prstGeom prst="rect">
                       <a:avLst/>
@@ -374,26 +374,24 @@
       </w:r>
     </w:p>
     <w:p>
-      <w:r>
-        <w:t>After we run compile the apps, we will need to insert the probes into the source code and establish the instrumented apps.</w:t>
-      </w:r>
-      <w:r>
-        <w:t xml:space="preserve"> Following the steps below to instrument the android apps.</w:t>
-      </w:r>
-    </w:p>
-    <w:p>
-      <w:pPr>
-        <w:pStyle w:val="ListParagraph"/>
-        <w:numPr>
-          <w:ilvl w:val="0"/>
-          <w:numId w:val="2"/>
-        </w:numPr>
-      </w:pPr>
-      <w:r>
-        <w:t>Create copy of the</w:t>
-      </w:r>
-      <w:r>
-        <w:t xml:space="preserve"> compiled project, for example, as below:</w:t>
+      <w:pPr>
+        <w:pStyle w:val="ListParagraph"/>
+      </w:pPr>
+    </w:p>
+    <w:p>
+      <w:pPr>
+        <w:pStyle w:val="ListParagraph"/>
+      </w:pPr>
+      <w:r>
+        <w:t xml:space="preserve">If key is required to sign the </w:t>
+      </w:r>
+      <w:proofErr w:type="spellStart"/>
+      <w:r>
+        <w:t>apk</w:t>
+      </w:r>
+      <w:proofErr w:type="spellEnd"/>
+      <w:r>
+        <w:t>, please create one. It would be something as shown in the following screenshot:</w:t>
       </w:r>
     </w:p>
     <w:p>
@@ -405,10 +403,10 @@
           <w:noProof/>
         </w:rPr>
         <w:drawing>
-          <wp:inline distT="0" distB="0" distL="0" distR="0" wp14:anchorId="44EF0468" wp14:editId="086125C4">
-            <wp:extent cx="5943600" cy="1705610"/>
-            <wp:effectExtent l="0" t="0" r="0" b="8890"/>
-            <wp:docPr id="8" name="Picture 8"/>
+          <wp:inline distT="0" distB="0" distL="0" distR="0" wp14:anchorId="30B9E003" wp14:editId="063AC693">
+            <wp:extent cx="5943600" cy="1595755"/>
+            <wp:effectExtent l="0" t="0" r="0" b="4445"/>
+            <wp:docPr id="12" name="Picture 12"/>
             <wp:cNvGraphicFramePr>
               <a:graphicFrameLocks xmlns:a="http://schemas.openxmlformats.org/drawingml/2006/main" noChangeAspect="1"/>
             </wp:cNvGraphicFramePr>
@@ -428,7 +426,7 @@
                   <pic:spPr>
                     <a:xfrm>
                       <a:off x="0" y="0"/>
-                      <a:ext cx="5943600" cy="1705610"/>
+                      <a:ext cx="5943600" cy="1595755"/>
                     </a:xfrm>
                     <a:prstGeom prst="rect">
                       <a:avLst/>
@@ -440,8 +438,13 @@
           </wp:inline>
         </w:drawing>
       </w:r>
-      <w:r>
-        <w:t xml:space="preserve"> </w:t>
+    </w:p>
+    <w:p>
+      <w:r>
+        <w:t>After we run compile the apps, we will need to insert the probes into the source code and establish the instrumented apps.</w:t>
+      </w:r>
+      <w:r>
+        <w:t xml:space="preserve"> Following the steps below to instrument the android apps.</w:t>
       </w:r>
     </w:p>
     <w:p>
@@ -453,98 +456,59 @@
         </w:numPr>
       </w:pPr>
       <w:r>
-        <w:t>Instrument the source code using the command as below:</w:t>
-      </w:r>
-    </w:p>
-    <w:p>
-      <w:pPr>
-        <w:pStyle w:val="ListParagraph"/>
-      </w:pPr>
-    </w:p>
-    <w:p>
-      <w:pPr>
-        <w:pStyle w:val="ListParagraph"/>
-      </w:pPr>
-      <w:r>
-        <w:t>java -jar D:/ResearchSpace/ResearchProjects/UMLx/facility-tools/FaultProject/SourceInstrumt/target/SourceInstrumt-jar-with-dependencies.jar -java-</w:t>
-      </w:r>
-      <w:proofErr w:type="gramStart"/>
-      <w:r>
-        <w:t>input .</w:t>
-      </w:r>
-      <w:proofErr w:type="gramEnd"/>
-      <w:r>
-        <w:t>/</w:t>
-      </w:r>
-      <w:proofErr w:type="spellStart"/>
-      <w:r>
-        <w:t>UMLxExperiment</w:t>
-      </w:r>
-      <w:proofErr w:type="spellEnd"/>
-      <w:r>
-        <w:t>/</w:t>
-      </w:r>
-      <w:proofErr w:type="spellStart"/>
-      <w:r>
-        <w:t>AnotherMonitor</w:t>
-      </w:r>
-      <w:proofErr w:type="spellEnd"/>
-      <w:r>
-        <w:t>/</w:t>
-      </w:r>
-      <w:proofErr w:type="spellStart"/>
-      <w:r>
-        <w:t>AnotherMonitor</w:t>
-      </w:r>
-      <w:proofErr w:type="spellEnd"/>
-      <w:r>
-        <w:t>/</w:t>
-      </w:r>
-      <w:proofErr w:type="spellStart"/>
-      <w:r>
-        <w:t>src</w:t>
-      </w:r>
-      <w:proofErr w:type="spellEnd"/>
-      <w:r>
-        <w:t xml:space="preserve"> -java-output </w:t>
-      </w:r>
-      <w:r>
-        <w:t>./</w:t>
-      </w:r>
-      <w:proofErr w:type="spellStart"/>
-      <w:r>
-        <w:t>UMLxExperiment</w:t>
-      </w:r>
-      <w:proofErr w:type="spellEnd"/>
-      <w:r>
-        <w:t>/</w:t>
-      </w:r>
-      <w:proofErr w:type="spellStart"/>
-      <w:r>
-        <w:t>AnotherMonitor</w:t>
-      </w:r>
-      <w:proofErr w:type="spellEnd"/>
-      <w:r>
-        <w:t>/</w:t>
-      </w:r>
-      <w:proofErr w:type="spellStart"/>
-      <w:r>
-        <w:t>AnotherMonitor</w:t>
-      </w:r>
-      <w:proofErr w:type="spellEnd"/>
-      <w:r>
-        <w:t>/</w:t>
-      </w:r>
-      <w:proofErr w:type="spellStart"/>
-      <w:r>
-        <w:t>src</w:t>
-      </w:r>
-      <w:proofErr w:type="spellEnd"/>
-    </w:p>
-    <w:p>
-      <w:pPr>
-        <w:pStyle w:val="ListParagraph"/>
-      </w:pPr>
+        <w:t>Create copy of the</w:t>
+      </w:r>
+      <w:r>
+        <w:t xml:space="preserve"> compiled project, for example, as below:</w:t>
+      </w:r>
+    </w:p>
+    <w:p>
+      <w:pPr>
+        <w:pStyle w:val="ListParagraph"/>
+      </w:pPr>
+      <w:r>
+        <w:rPr>
+          <w:noProof/>
+        </w:rPr>
+        <w:drawing>
+          <wp:inline distT="0" distB="0" distL="0" distR="0" wp14:anchorId="1468BB90" wp14:editId="65AC8C88">
+            <wp:extent cx="5943600" cy="2302510"/>
+            <wp:effectExtent l="0" t="0" r="0" b="2540"/>
+            <wp:docPr id="13" name="Picture 13"/>
+            <wp:cNvGraphicFramePr>
+              <a:graphicFrameLocks xmlns:a="http://schemas.openxmlformats.org/drawingml/2006/main" noChangeAspect="1"/>
+            </wp:cNvGraphicFramePr>
+            <a:graphic xmlns:a="http://schemas.openxmlformats.org/drawingml/2006/main">
+              <a:graphicData uri="http://schemas.openxmlformats.org/drawingml/2006/picture">
+                <pic:pic xmlns:pic="http://schemas.openxmlformats.org/drawingml/2006/picture">
+                  <pic:nvPicPr>
+                    <pic:cNvPr id="1" name=""/>
+                    <pic:cNvPicPr/>
+                  </pic:nvPicPr>
+                  <pic:blipFill>
+                    <a:blip r:embed="rId13"/>
+                    <a:stretch>
+                      <a:fillRect/>
+                    </a:stretch>
+                  </pic:blipFill>
+                  <pic:spPr>
+                    <a:xfrm>
+                      <a:off x="0" y="0"/>
+                      <a:ext cx="5943600" cy="2302510"/>
+                    </a:xfrm>
+                    <a:prstGeom prst="rect">
+                      <a:avLst/>
+                    </a:prstGeom>
+                  </pic:spPr>
+                </pic:pic>
+              </a:graphicData>
+            </a:graphic>
+          </wp:inline>
+        </w:drawing>
+      </w:r>
+      <w:r>
+        <w:t xml:space="preserve"> </w:t>
+      </w:r>
     </w:p>
     <w:p>
       <w:pPr>
@@ -555,7 +519,373 @@
         </w:numPr>
       </w:pPr>
       <w:r>
-        <w:t>Import the instrumented app into android studio and try to compile them again.</w:t>
+        <w:t>Instrument the source code using the command as below:</w:t>
+      </w:r>
+    </w:p>
+    <w:p>
+      <w:pPr>
+        <w:pStyle w:val="ListParagraph"/>
+      </w:pPr>
+    </w:p>
+    <w:p>
+      <w:pPr>
+        <w:pStyle w:val="ListParagraph"/>
+      </w:pPr>
+      <w:r>
+        <w:t xml:space="preserve">java -jar D:/ResearchSpace/ResearchProjects/UMLx/facility-tools/FaultProject/SourceInstrumt/target/SourceInstrumt-jar-with-dependencies.jar -java-input </w:t>
+      </w:r>
+      <w:r>
+        <w:lastRenderedPageBreak/>
+        <w:t>D:/AndroidAnalysis/RunDroid-master/UMLxExperiment/demo/src -java-output D:/AndroidAnalysis/RunDroid-master/UMLxExperiment/demo-1/src</w:t>
+      </w:r>
+    </w:p>
+    <w:p>
+      <w:pPr>
+        <w:pStyle w:val="ListParagraph"/>
+      </w:pPr>
+    </w:p>
+    <w:p>
+      <w:pPr>
+        <w:pStyle w:val="ListParagraph"/>
+        <w:numPr>
+          <w:ilvl w:val="0"/>
+          <w:numId w:val="3"/>
+        </w:numPr>
+      </w:pPr>
+      <w:r>
+        <w:t>Replace the paths referenced in the command with your local path.</w:t>
+      </w:r>
+    </w:p>
+    <w:p/>
+    <w:p>
+      <w:pPr>
+        <w:ind w:left="720"/>
+      </w:pPr>
+      <w:r>
+        <w:t>Check if the app is successfully instrumented:</w:t>
+      </w:r>
+    </w:p>
+    <w:p>
+      <w:pPr>
+        <w:ind w:left="720"/>
+      </w:pPr>
+      <w:r>
+        <w:rPr>
+          <w:noProof/>
+        </w:rPr>
+        <w:drawing>
+          <wp:inline distT="0" distB="0" distL="0" distR="0" wp14:anchorId="2DB46F61" wp14:editId="3E1623D6">
+            <wp:extent cx="5943600" cy="2308860"/>
+            <wp:effectExtent l="0" t="0" r="0" b="0"/>
+            <wp:docPr id="14" name="Picture 14"/>
+            <wp:cNvGraphicFramePr>
+              <a:graphicFrameLocks xmlns:a="http://schemas.openxmlformats.org/drawingml/2006/main" noChangeAspect="1"/>
+            </wp:cNvGraphicFramePr>
+            <a:graphic xmlns:a="http://schemas.openxmlformats.org/drawingml/2006/main">
+              <a:graphicData uri="http://schemas.openxmlformats.org/drawingml/2006/picture">
+                <pic:pic xmlns:pic="http://schemas.openxmlformats.org/drawingml/2006/picture">
+                  <pic:nvPicPr>
+                    <pic:cNvPr id="1" name=""/>
+                    <pic:cNvPicPr/>
+                  </pic:nvPicPr>
+                  <pic:blipFill>
+                    <a:blip r:embed="rId14"/>
+                    <a:stretch>
+                      <a:fillRect/>
+                    </a:stretch>
+                  </pic:blipFill>
+                  <pic:spPr>
+                    <a:xfrm>
+                      <a:off x="0" y="0"/>
+                      <a:ext cx="5943600" cy="2308860"/>
+                    </a:xfrm>
+                    <a:prstGeom prst="rect">
+                      <a:avLst/>
+                    </a:prstGeom>
+                  </pic:spPr>
+                </pic:pic>
+              </a:graphicData>
+            </a:graphic>
+          </wp:inline>
+        </w:drawing>
+      </w:r>
+    </w:p>
+    <w:p>
+      <w:pPr>
+        <w:ind w:left="720"/>
+      </w:pPr>
+    </w:p>
+    <w:p>
+      <w:pPr>
+        <w:ind w:left="720"/>
+      </w:pPr>
+      <w:r>
+        <w:t>The apps that are successfully instrumented would have lines (as shown in the line of code underscored with the red color line) in every class file.</w:t>
+      </w:r>
+    </w:p>
+    <w:p>
+      <w:pPr>
+        <w:ind w:left="720"/>
+      </w:pPr>
+    </w:p>
+    <w:p>
+      <w:pPr>
+        <w:pStyle w:val="ListParagraph"/>
+        <w:numPr>
+          <w:ilvl w:val="0"/>
+          <w:numId w:val="2"/>
+        </w:numPr>
+      </w:pPr>
+      <w:r>
+        <w:t>Copy the</w:t>
+      </w:r>
+      <w:r>
+        <w:t xml:space="preserve"> </w:t>
+      </w:r>
+      <w:r>
+        <w:t xml:space="preserve">logging code package </w:t>
+      </w:r>
+      <w:r>
+        <w:t xml:space="preserve">and libs </w:t>
+      </w:r>
+      <w:r>
+        <w:t xml:space="preserve">to the </w:t>
+      </w:r>
+      <w:r>
+        <w:t xml:space="preserve">corresponding </w:t>
+      </w:r>
+      <w:r>
+        <w:t>folder</w:t>
+      </w:r>
+      <w:r>
+        <w:t>s</w:t>
+      </w:r>
+      <w:r>
+        <w:t xml:space="preserve"> of the project.</w:t>
+      </w:r>
+    </w:p>
+    <w:p>
+      <w:pPr>
+        <w:pStyle w:val="ListParagraph"/>
+      </w:pPr>
+    </w:p>
+    <w:p>
+      <w:pPr>
+        <w:pStyle w:val="ListParagraph"/>
+      </w:pPr>
+      <w:r>
+        <w:t xml:space="preserve">You can download the files from: </w:t>
+      </w:r>
+      <w:hyperlink r:id="rId15" w:history="1">
+        <w:r>
+          <w:rPr>
+            <w:rStyle w:val="Hyperlink"/>
+          </w:rPr>
+          <w:t>https://drive.google.com/drive/u/1/folders/1Dl9wFfMH-nhlMe4aAmW6HMP3023rMhid</w:t>
+        </w:r>
+      </w:hyperlink>
+    </w:p>
+    <w:p>
+      <w:pPr>
+        <w:pStyle w:val="ListParagraph"/>
+      </w:pPr>
+    </w:p>
+    <w:p>
+      <w:pPr>
+        <w:pStyle w:val="ListParagraph"/>
+      </w:pPr>
+      <w:r>
+        <w:t>Copy “</w:t>
+      </w:r>
+      <w:proofErr w:type="spellStart"/>
+      <w:r>
+        <w:t>mijack</w:t>
+      </w:r>
+      <w:proofErr w:type="spellEnd"/>
+      <w:r>
+        <w:t>” folder to the source code folder</w:t>
+      </w:r>
+    </w:p>
+    <w:p>
+      <w:pPr>
+        <w:pStyle w:val="ListParagraph"/>
+      </w:pPr>
+      <w:r>
+        <w:rPr>
+          <w:noProof/>
+        </w:rPr>
+        <w:drawing>
+          <wp:inline distT="0" distB="0" distL="0" distR="0" wp14:anchorId="2BA63B63" wp14:editId="164B7147">
+            <wp:extent cx="5943600" cy="1630680"/>
+            <wp:effectExtent l="0" t="0" r="0" b="7620"/>
+            <wp:docPr id="15" name="Picture 15"/>
+            <wp:cNvGraphicFramePr>
+              <a:graphicFrameLocks xmlns:a="http://schemas.openxmlformats.org/drawingml/2006/main" noChangeAspect="1"/>
+            </wp:cNvGraphicFramePr>
+            <a:graphic xmlns:a="http://schemas.openxmlformats.org/drawingml/2006/main">
+              <a:graphicData uri="http://schemas.openxmlformats.org/drawingml/2006/picture">
+                <pic:pic xmlns:pic="http://schemas.openxmlformats.org/drawingml/2006/picture">
+                  <pic:nvPicPr>
+                    <pic:cNvPr id="1" name=""/>
+                    <pic:cNvPicPr/>
+                  </pic:nvPicPr>
+                  <pic:blipFill>
+                    <a:blip r:embed="rId16"/>
+                    <a:stretch>
+                      <a:fillRect/>
+                    </a:stretch>
+                  </pic:blipFill>
+                  <pic:spPr>
+                    <a:xfrm>
+                      <a:off x="0" y="0"/>
+                      <a:ext cx="5943600" cy="1630680"/>
+                    </a:xfrm>
+                    <a:prstGeom prst="rect">
+                      <a:avLst/>
+                    </a:prstGeom>
+                  </pic:spPr>
+                </pic:pic>
+              </a:graphicData>
+            </a:graphic>
+          </wp:inline>
+        </w:drawing>
+      </w:r>
+    </w:p>
+    <w:p>
+      <w:pPr>
+        <w:pStyle w:val="ListParagraph"/>
+      </w:pPr>
+    </w:p>
+    <w:p>
+      <w:pPr>
+        <w:pStyle w:val="ListParagraph"/>
+      </w:pPr>
+      <w:r>
+        <w:rPr>
+          <w:noProof/>
+        </w:rPr>
+        <w:lastRenderedPageBreak/>
+        <w:drawing>
+          <wp:inline distT="0" distB="0" distL="0" distR="0" wp14:anchorId="3CC79EDE" wp14:editId="500B36BE">
+            <wp:extent cx="5943600" cy="2963545"/>
+            <wp:effectExtent l="0" t="0" r="0" b="8255"/>
+            <wp:docPr id="16" name="Picture 16"/>
+            <wp:cNvGraphicFramePr>
+              <a:graphicFrameLocks xmlns:a="http://schemas.openxmlformats.org/drawingml/2006/main" noChangeAspect="1"/>
+            </wp:cNvGraphicFramePr>
+            <a:graphic xmlns:a="http://schemas.openxmlformats.org/drawingml/2006/main">
+              <a:graphicData uri="http://schemas.openxmlformats.org/drawingml/2006/picture">
+                <pic:pic xmlns:pic="http://schemas.openxmlformats.org/drawingml/2006/picture">
+                  <pic:nvPicPr>
+                    <pic:cNvPr id="1" name=""/>
+                    <pic:cNvPicPr/>
+                  </pic:nvPicPr>
+                  <pic:blipFill>
+                    <a:blip r:embed="rId17"/>
+                    <a:stretch>
+                      <a:fillRect/>
+                    </a:stretch>
+                  </pic:blipFill>
+                  <pic:spPr>
+                    <a:xfrm>
+                      <a:off x="0" y="0"/>
+                      <a:ext cx="5943600" cy="2963545"/>
+                    </a:xfrm>
+                    <a:prstGeom prst="rect">
+                      <a:avLst/>
+                    </a:prstGeom>
+                  </pic:spPr>
+                </pic:pic>
+              </a:graphicData>
+            </a:graphic>
+          </wp:inline>
+        </w:drawing>
+      </w:r>
+    </w:p>
+    <w:p>
+      <w:pPr>
+        <w:pStyle w:val="ListParagraph"/>
+      </w:pPr>
+    </w:p>
+    <w:p>
+      <w:pPr>
+        <w:pStyle w:val="ListParagraph"/>
+      </w:pPr>
+      <w:r>
+        <w:t>Copy “libs” folder to the project root folder</w:t>
+      </w:r>
+    </w:p>
+    <w:p>
+      <w:pPr>
+        <w:pStyle w:val="ListParagraph"/>
+      </w:pPr>
+      <w:r>
+        <w:rPr>
+          <w:noProof/>
+        </w:rPr>
+        <w:drawing>
+          <wp:inline distT="0" distB="0" distL="0" distR="0" wp14:anchorId="089E64D0" wp14:editId="704475C8">
+            <wp:extent cx="5943600" cy="2374265"/>
+            <wp:effectExtent l="0" t="0" r="0" b="6985"/>
+            <wp:docPr id="17" name="Picture 17"/>
+            <wp:cNvGraphicFramePr>
+              <a:graphicFrameLocks xmlns:a="http://schemas.openxmlformats.org/drawingml/2006/main" noChangeAspect="1"/>
+            </wp:cNvGraphicFramePr>
+            <a:graphic xmlns:a="http://schemas.openxmlformats.org/drawingml/2006/main">
+              <a:graphicData uri="http://schemas.openxmlformats.org/drawingml/2006/picture">
+                <pic:pic xmlns:pic="http://schemas.openxmlformats.org/drawingml/2006/picture">
+                  <pic:nvPicPr>
+                    <pic:cNvPr id="1" name=""/>
+                    <pic:cNvPicPr/>
+                  </pic:nvPicPr>
+                  <pic:blipFill>
+                    <a:blip r:embed="rId18"/>
+                    <a:stretch>
+                      <a:fillRect/>
+                    </a:stretch>
+                  </pic:blipFill>
+                  <pic:spPr>
+                    <a:xfrm>
+                      <a:off x="0" y="0"/>
+                      <a:ext cx="5943600" cy="2374265"/>
+                    </a:xfrm>
+                    <a:prstGeom prst="rect">
+                      <a:avLst/>
+                    </a:prstGeom>
+                  </pic:spPr>
+                </pic:pic>
+              </a:graphicData>
+            </a:graphic>
+          </wp:inline>
+        </w:drawing>
+      </w:r>
+    </w:p>
+    <w:p>
+      <w:pPr>
+        <w:pStyle w:val="ListParagraph"/>
+      </w:pPr>
+    </w:p>
+    <w:p>
+      <w:pPr>
+        <w:pStyle w:val="ListParagraph"/>
+      </w:pPr>
+    </w:p>
+    <w:p>
+      <w:pPr>
+        <w:pStyle w:val="ListParagraph"/>
+        <w:numPr>
+          <w:ilvl w:val="0"/>
+          <w:numId w:val="2"/>
+        </w:numPr>
+      </w:pPr>
+      <w:r>
+        <w:t xml:space="preserve">Import the instrumented app into android studio and try to </w:t>
+      </w:r>
+      <w:r>
+        <w:t>re-</w:t>
+      </w:r>
+      <w:r>
+        <w:t>compile them again.</w:t>
       </w:r>
     </w:p>
     <w:p>
@@ -582,7 +912,7 @@
                     <pic:cNvPicPr/>
                   </pic:nvPicPr>
                   <pic:blipFill>
-                    <a:blip r:embed="rId13"/>
+                    <a:blip r:embed="rId19"/>
                     <a:stretch>
                       <a:fillRect/>
                     </a:stretch>
@@ -632,7 +962,7 @@
         <w:t>, try to solve them until they are successfully compiled</w:t>
       </w:r>
       <w:r>
-        <w:t>:</w:t>
+        <w:t>. If there are issues related to the instrumented code (the code that is generated after the command), please let me know. I’ll have a look at it.</w:t>
       </w:r>
     </w:p>
     <w:p>
@@ -643,7 +973,6 @@
         <w:rPr>
           <w:noProof/>
         </w:rPr>
-        <w:lastRenderedPageBreak/>
         <w:drawing>
           <wp:inline distT="0" distB="0" distL="0" distR="0" wp14:anchorId="594D6677" wp14:editId="07279888">
             <wp:extent cx="5943600" cy="2560320"/>
@@ -660,7 +989,7 @@
                     <pic:cNvPicPr/>
                   </pic:nvPicPr>
                   <pic:blipFill>
-                    <a:blip r:embed="rId14"/>
+                    <a:blip r:embed="rId20"/>
                     <a:stretch>
                       <a:fillRect/>
                     </a:stretch>
@@ -688,64 +1017,6 @@
       <w:pPr>
         <w:pStyle w:val="ListParagraph"/>
       </w:pPr>
-    </w:p>
-    <w:p>
-      <w:pPr>
-        <w:pStyle w:val="ListParagraph"/>
-      </w:pPr>
-      <w:r>
-        <w:t>For example, some errors could be:</w:t>
-      </w:r>
-    </w:p>
-    <w:p>
-      <w:pPr>
-        <w:pStyle w:val="ListParagraph"/>
-      </w:pPr>
-    </w:p>
-    <w:p>
-      <w:pPr>
-        <w:pStyle w:val="ListParagraph"/>
-      </w:pPr>
-      <w:r>
-        <w:rPr>
-          <w:noProof/>
-        </w:rPr>
-        <w:drawing>
-          <wp:inline distT="0" distB="0" distL="0" distR="0" wp14:anchorId="3541EF5A" wp14:editId="65E85829">
-            <wp:extent cx="5943600" cy="3221355"/>
-            <wp:effectExtent l="0" t="0" r="0" b="0"/>
-            <wp:docPr id="7" name="Picture 7"/>
-            <wp:cNvGraphicFramePr>
-              <a:graphicFrameLocks xmlns:a="http://schemas.openxmlformats.org/drawingml/2006/main" noChangeAspect="1"/>
-            </wp:cNvGraphicFramePr>
-            <a:graphic xmlns:a="http://schemas.openxmlformats.org/drawingml/2006/main">
-              <a:graphicData uri="http://schemas.openxmlformats.org/drawingml/2006/picture">
-                <pic:pic xmlns:pic="http://schemas.openxmlformats.org/drawingml/2006/picture">
-                  <pic:nvPicPr>
-                    <pic:cNvPr id="1" name=""/>
-                    <pic:cNvPicPr/>
-                  </pic:nvPicPr>
-                  <pic:blipFill>
-                    <a:blip r:embed="rId15"/>
-                    <a:stretch>
-                      <a:fillRect/>
-                    </a:stretch>
-                  </pic:blipFill>
-                  <pic:spPr>
-                    <a:xfrm>
-                      <a:off x="0" y="0"/>
-                      <a:ext cx="5943600" cy="3221355"/>
-                    </a:xfrm>
-                    <a:prstGeom prst="rect">
-                      <a:avLst/>
-                    </a:prstGeom>
-                  </pic:spPr>
-                </pic:pic>
-              </a:graphicData>
-            </a:graphic>
-          </wp:inline>
-        </w:drawing>
-      </w:r>
       <w:bookmarkStart w:id="0" w:name="_GoBack"/>
       <w:bookmarkEnd w:id="0"/>
     </w:p>
@@ -762,6 +1033,119 @@
 <file path=word/numbering.xml><?xml version="1.0" encoding="utf-8"?>
 <w:numbering xmlns:wpc="http://schemas.microsoft.com/office/word/2010/wordprocessingCanvas" xmlns:cx="http://schemas.microsoft.com/office/drawing/2014/chartex" xmlns:cx1="http://schemas.microsoft.com/office/drawing/2015/9/8/chartex" xmlns:cx2="http://schemas.microsoft.com/office/drawing/2015/10/21/chartex" xmlns:cx3="http://schemas.microsoft.com/office/drawing/2016/5/9/chartex" xmlns:cx4="http://schemas.microsoft.com/office/drawing/2016/5/10/chartex" xmlns:cx5="http://schemas.microsoft.com/office/drawing/2016/5/11/chartex" xmlns:cx6="http://schemas.microsoft.com/office/drawing/2016/5/12/chartex" xmlns:cx7="http://schemas.microsoft.com/office/drawing/2016/5/13/chartex" xmlns:cx8="http://schemas.microsoft.com/office/drawing/2016/5/14/chartex" xmlns:mc="http://schemas.openxmlformats.org/markup-compatibility/2006" xmlns:aink="http://schemas.microsoft.com/office/drawing/2016/ink" xmlns:am3d="http://schemas.microsoft.com/office/drawing/2017/model3d" xmlns:o="urn:schemas-microsoft-com:office:office" xmlns:r="http://schemas.openxmlformats.org/officeDocument/2006/relationships" xmlns:m="http://schemas.openxmlformats.org/officeDocument/2006/math" xmlns:v="urn:schemas-microsoft-com:vml" xmlns:wp14="http://schemas.microsoft.com/office/word/2010/wordprocessingDrawing" xmlns:wp="http://schemas.openxmlformats.org/drawingml/2006/wordprocessingDrawing" xmlns:w10="urn:schemas-microsoft-com:office:word" xmlns:w="http://schemas.openxmlformats.org/wordprocessingml/2006/main" xmlns:w14="http://schemas.microsoft.com/office/word/2010/wordml" xmlns:w15="http://schemas.microsoft.com/office/word/2012/wordml" xmlns:w16cid="http://schemas.microsoft.com/office/word/2016/wordml/cid" xmlns:w16se="http://schemas.microsoft.com/office/word/2015/wordml/symex" xmlns:wpg="http://schemas.microsoft.com/office/word/2010/wordprocessingGroup" xmlns:wpi="http://schemas.microsoft.com/office/word/2010/wordprocessingInk" xmlns:wne="http://schemas.microsoft.com/office/word/2006/wordml" xmlns:wps="http://schemas.microsoft.com/office/word/2010/wordprocessingShape" mc:Ignorable="w14 w15 w16se w16cid wp14">
   <w:abstractNum w:abstractNumId="0" w15:restartNumberingAfterBreak="0">
+    <w:nsid w:val="41DF519C"/>
+    <w:multiLevelType w:val="hybridMultilevel"/>
+    <w:tmpl w:val="6CFA5142"/>
+    <w:lvl w:ilvl="0" w:tplc="105299BC">
+      <w:start w:val="3"/>
+      <w:numFmt w:val="bullet"/>
+      <w:lvlText w:val=""/>
+      <w:lvlJc w:val="left"/>
+      <w:pPr>
+        <w:ind w:left="1080" w:hanging="360"/>
+      </w:pPr>
+      <w:rPr>
+        <w:rFonts w:ascii="Symbol" w:eastAsiaTheme="minorEastAsia" w:hAnsi="Symbol" w:cstheme="minorBidi" w:hint="default"/>
+      </w:rPr>
+    </w:lvl>
+    <w:lvl w:ilvl="1" w:tplc="04090003" w:tentative="1">
+      <w:start w:val="1"/>
+      <w:numFmt w:val="bullet"/>
+      <w:lvlText w:val="o"/>
+      <w:lvlJc w:val="left"/>
+      <w:pPr>
+        <w:ind w:left="1800" w:hanging="360"/>
+      </w:pPr>
+      <w:rPr>
+        <w:rFonts w:ascii="Courier New" w:hAnsi="Courier New" w:cs="Courier New" w:hint="default"/>
+      </w:rPr>
+    </w:lvl>
+    <w:lvl w:ilvl="2" w:tplc="04090005" w:tentative="1">
+      <w:start w:val="1"/>
+      <w:numFmt w:val="bullet"/>
+      <w:lvlText w:val=""/>
+      <w:lvlJc w:val="left"/>
+      <w:pPr>
+        <w:ind w:left="2520" w:hanging="360"/>
+      </w:pPr>
+      <w:rPr>
+        <w:rFonts w:ascii="Wingdings" w:hAnsi="Wingdings" w:hint="default"/>
+      </w:rPr>
+    </w:lvl>
+    <w:lvl w:ilvl="3" w:tplc="04090001" w:tentative="1">
+      <w:start w:val="1"/>
+      <w:numFmt w:val="bullet"/>
+      <w:lvlText w:val=""/>
+      <w:lvlJc w:val="left"/>
+      <w:pPr>
+        <w:ind w:left="3240" w:hanging="360"/>
+      </w:pPr>
+      <w:rPr>
+        <w:rFonts w:ascii="Symbol" w:hAnsi="Symbol" w:hint="default"/>
+      </w:rPr>
+    </w:lvl>
+    <w:lvl w:ilvl="4" w:tplc="04090003" w:tentative="1">
+      <w:start w:val="1"/>
+      <w:numFmt w:val="bullet"/>
+      <w:lvlText w:val="o"/>
+      <w:lvlJc w:val="left"/>
+      <w:pPr>
+        <w:ind w:left="3960" w:hanging="360"/>
+      </w:pPr>
+      <w:rPr>
+        <w:rFonts w:ascii="Courier New" w:hAnsi="Courier New" w:cs="Courier New" w:hint="default"/>
+      </w:rPr>
+    </w:lvl>
+    <w:lvl w:ilvl="5" w:tplc="04090005" w:tentative="1">
+      <w:start w:val="1"/>
+      <w:numFmt w:val="bullet"/>
+      <w:lvlText w:val=""/>
+      <w:lvlJc w:val="left"/>
+      <w:pPr>
+        <w:ind w:left="4680" w:hanging="360"/>
+      </w:pPr>
+      <w:rPr>
+        <w:rFonts w:ascii="Wingdings" w:hAnsi="Wingdings" w:hint="default"/>
+      </w:rPr>
+    </w:lvl>
+    <w:lvl w:ilvl="6" w:tplc="04090001" w:tentative="1">
+      <w:start w:val="1"/>
+      <w:numFmt w:val="bullet"/>
+      <w:lvlText w:val=""/>
+      <w:lvlJc w:val="left"/>
+      <w:pPr>
+        <w:ind w:left="5400" w:hanging="360"/>
+      </w:pPr>
+      <w:rPr>
+        <w:rFonts w:ascii="Symbol" w:hAnsi="Symbol" w:hint="default"/>
+      </w:rPr>
+    </w:lvl>
+    <w:lvl w:ilvl="7" w:tplc="04090003" w:tentative="1">
+      <w:start w:val="1"/>
+      <w:numFmt w:val="bullet"/>
+      <w:lvlText w:val="o"/>
+      <w:lvlJc w:val="left"/>
+      <w:pPr>
+        <w:ind w:left="6120" w:hanging="360"/>
+      </w:pPr>
+      <w:rPr>
+        <w:rFonts w:ascii="Courier New" w:hAnsi="Courier New" w:cs="Courier New" w:hint="default"/>
+      </w:rPr>
+    </w:lvl>
+    <w:lvl w:ilvl="8" w:tplc="04090005" w:tentative="1">
+      <w:start w:val="1"/>
+      <w:numFmt w:val="bullet"/>
+      <w:lvlText w:val=""/>
+      <w:lvlJc w:val="left"/>
+      <w:pPr>
+        <w:ind w:left="6840" w:hanging="360"/>
+      </w:pPr>
+      <w:rPr>
+        <w:rFonts w:ascii="Wingdings" w:hAnsi="Wingdings" w:hint="default"/>
+      </w:rPr>
+    </w:lvl>
+  </w:abstractNum>
+  <w:abstractNum w:abstractNumId="1" w15:restartNumberingAfterBreak="0">
     <w:nsid w:val="4F720005"/>
     <w:multiLevelType w:val="hybridMultilevel"/>
     <w:tmpl w:val="1DE8BC18"/>
@@ -850,7 +1234,7 @@
       </w:pPr>
     </w:lvl>
   </w:abstractNum>
-  <w:abstractNum w:abstractNumId="1" w15:restartNumberingAfterBreak="0">
+  <w:abstractNum w:abstractNumId="2" w15:restartNumberingAfterBreak="0">
     <w:nsid w:val="722F40F2"/>
     <w:multiLevelType w:val="hybridMultilevel"/>
     <w:tmpl w:val="AB8475E0"/>
@@ -940,9 +1324,12 @@
     </w:lvl>
   </w:abstractNum>
   <w:num w:numId="1">
+    <w:abstractNumId w:val="2"/>
+  </w:num>
+  <w:num w:numId="2">
     <w:abstractNumId w:val="1"/>
   </w:num>
-  <w:num w:numId="2">
+  <w:num w:numId="3">
     <w:abstractNumId w:val="0"/>
   </w:num>
 </w:numbering>
@@ -1395,6 +1782,18 @@
       <w:u w:val="single"/>
     </w:rPr>
   </w:style>
+  <w:style w:type="character" w:styleId="UnresolvedMention">
+    <w:name w:val="Unresolved Mention"/>
+    <w:basedOn w:val="DefaultParagraphFont"/>
+    <w:uiPriority w:val="99"/>
+    <w:semiHidden/>
+    <w:unhideWhenUsed/>
+    <w:rsid w:val="0091289B"/>
+    <w:rPr>
+      <w:color w:val="605E5C"/>
+      <w:shd w:val="clear" w:color="auto" w:fill="E1DFDD"/>
+    </w:rPr>
+  </w:style>
 </w:styles>
 </file>
 
@@ -1664,7 +2063,7 @@
 </file>
 
 <file path=customXml/itemProps1.xml><?xml version="1.0" encoding="utf-8"?>
-<ds:datastoreItem xmlns:ds="http://schemas.openxmlformats.org/officeDocument/2006/customXml" ds:itemID="{B470228B-BC1C-4F63-B478-18EAD1B52927}">
+<ds:datastoreItem xmlns:ds="http://schemas.openxmlformats.org/officeDocument/2006/customXml" ds:itemID="{D54DA2AD-AAFB-4BE2-B6E0-7329061D9F1C}">
   <ds:schemaRefs>
     <ds:schemaRef ds:uri="http://schemas.openxmlformats.org/officeDocument/2006/bibliography"/>
   </ds:schemaRefs>

</xml_diff>

<commit_message>
added the analysis result for another project
</commit_message>
<xml_diff>
--- a/documents/Android Compilation Guidelines.docx
+++ b/documents/Android Compilation Guidelines.docx
@@ -547,6 +547,29 @@
     <w:p>
       <w:pPr>
         <w:pStyle w:val="ListParagraph"/>
+      </w:pPr>
+      <w:r>
+        <w:t>Usually run the instrument the java source code folder is fine, for example, the “</w:t>
+      </w:r>
+      <w:proofErr w:type="spellStart"/>
+      <w:r>
+        <w:t>src</w:t>
+      </w:r>
+      <w:proofErr w:type="spellEnd"/>
+      <w:r>
+        <w:t>” folder.</w:t>
+      </w:r>
+      <w:bookmarkStart w:id="0" w:name="_GoBack"/>
+      <w:bookmarkEnd w:id="0"/>
+    </w:p>
+    <w:p>
+      <w:pPr>
+        <w:pStyle w:val="ListParagraph"/>
+      </w:pPr>
+    </w:p>
+    <w:p>
+      <w:pPr>
+        <w:pStyle w:val="ListParagraph"/>
         <w:numPr>
           <w:ilvl w:val="0"/>
           <w:numId w:val="3"/>
@@ -1017,8 +1040,6 @@
       <w:pPr>
         <w:pStyle w:val="ListParagraph"/>
       </w:pPr>
-      <w:bookmarkStart w:id="0" w:name="_GoBack"/>
-      <w:bookmarkEnd w:id="0"/>
     </w:p>
     <w:sectPr>
       <w:pgSz w:w="12240" w:h="15840"/>
@@ -2063,7 +2084,7 @@
 </file>
 
 <file path=customXml/itemProps1.xml><?xml version="1.0" encoding="utf-8"?>
-<ds:datastoreItem xmlns:ds="http://schemas.openxmlformats.org/officeDocument/2006/customXml" ds:itemID="{D54DA2AD-AAFB-4BE2-B6E0-7329061D9F1C}">
+<ds:datastoreItem xmlns:ds="http://schemas.openxmlformats.org/officeDocument/2006/customXml" ds:itemID="{F449ABBC-F0E2-46FF-B886-6C6752216CDC}">
   <ds:schemaRefs>
     <ds:schemaRef ds:uri="http://schemas.openxmlformats.org/officeDocument/2006/bibliography"/>
   </ds:schemaRefs>

</xml_diff>

<commit_message>
debug through the analysis of logs
</commit_message>
<xml_diff>
--- a/documents/Android Compilation Guidelines.docx
+++ b/documents/Android Compilation Guidelines.docx
@@ -833,8 +833,13 @@
         <w:pStyle w:val="ListParagraph"/>
       </w:pPr>
       <w:r>
-        <w:t>Copy “libs” folder to the project root folder</w:t>
-      </w:r>
+        <w:t>Update the line of source code (in the following screenshot) to the app’s name</w:t>
+      </w:r>
+    </w:p>
+    <w:p>
+      <w:pPr>
+        <w:pStyle w:val="ListParagraph"/>
+      </w:pPr>
     </w:p>
     <w:p>
       <w:pPr>
@@ -845,10 +850,10 @@
           <w:noProof/>
         </w:rPr>
         <w:drawing>
-          <wp:inline distT="0" distB="0" distL="0" distR="0" wp14:anchorId="089E64D0" wp14:editId="704475C8">
-            <wp:extent cx="5943600" cy="2374265"/>
-            <wp:effectExtent l="0" t="0" r="0" b="6985"/>
-            <wp:docPr id="17" name="Picture 17"/>
+          <wp:inline distT="0" distB="0" distL="0" distR="0" wp14:anchorId="1B7BB811" wp14:editId="65F0C3C7">
+            <wp:extent cx="5943600" cy="3234690"/>
+            <wp:effectExtent l="0" t="0" r="0" b="3810"/>
+            <wp:docPr id="7" name="Picture 7"/>
             <wp:cNvGraphicFramePr>
               <a:graphicFrameLocks xmlns:a="http://schemas.openxmlformats.org/drawingml/2006/main" noChangeAspect="1"/>
             </wp:cNvGraphicFramePr>
@@ -868,7 +873,7 @@
                   <pic:spPr>
                     <a:xfrm>
                       <a:off x="0" y="0"/>
-                      <a:ext cx="5943600" cy="2374265"/>
+                      <a:ext cx="5943600" cy="3234690"/>
                     </a:xfrm>
                     <a:prstGeom prst="rect">
                       <a:avLst/>
@@ -890,19 +895,9 @@
       <w:pPr>
         <w:pStyle w:val="ListParagraph"/>
       </w:pPr>
-    </w:p>
-    <w:p>
-      <w:pPr>
-        <w:pStyle w:val="ListParagraph"/>
-      </w:pPr>
-      <w:r>
-        <w:t>Make sure adding write permission to android (if it is not existing in manifest.xml before).</w:t>
-      </w:r>
-    </w:p>
-    <w:p>
-      <w:pPr>
-        <w:pStyle w:val="ListParagraph"/>
-      </w:pPr>
+      <w:r>
+        <w:t>Copy “libs” folder to the project root folder</w:t>
+      </w:r>
     </w:p>
     <w:p>
       <w:pPr>
@@ -914,10 +909,10 @@
         </w:rPr>
         <w:lastRenderedPageBreak/>
         <w:drawing>
-          <wp:inline distT="0" distB="0" distL="0" distR="0" wp14:anchorId="2A67EEAF" wp14:editId="5C677833">
-            <wp:extent cx="5943600" cy="2002790"/>
-            <wp:effectExtent l="0" t="0" r="0" b="0"/>
-            <wp:docPr id="6" name="Picture 6"/>
+          <wp:inline distT="0" distB="0" distL="0" distR="0" wp14:anchorId="089E64D0" wp14:editId="704475C8">
+            <wp:extent cx="5943600" cy="2374265"/>
+            <wp:effectExtent l="0" t="0" r="0" b="6985"/>
+            <wp:docPr id="17" name="Picture 17"/>
             <wp:cNvGraphicFramePr>
               <a:graphicFrameLocks xmlns:a="http://schemas.openxmlformats.org/drawingml/2006/main" noChangeAspect="1"/>
             </wp:cNvGraphicFramePr>
@@ -937,6 +932,74 @@
                   <pic:spPr>
                     <a:xfrm>
                       <a:off x="0" y="0"/>
+                      <a:ext cx="5943600" cy="2374265"/>
+                    </a:xfrm>
+                    <a:prstGeom prst="rect">
+                      <a:avLst/>
+                    </a:prstGeom>
+                  </pic:spPr>
+                </pic:pic>
+              </a:graphicData>
+            </a:graphic>
+          </wp:inline>
+        </w:drawing>
+      </w:r>
+    </w:p>
+    <w:p>
+      <w:pPr>
+        <w:pStyle w:val="ListParagraph"/>
+      </w:pPr>
+    </w:p>
+    <w:p>
+      <w:pPr>
+        <w:pStyle w:val="ListParagraph"/>
+      </w:pPr>
+    </w:p>
+    <w:p>
+      <w:pPr>
+        <w:pStyle w:val="ListParagraph"/>
+      </w:pPr>
+      <w:r>
+        <w:t>Make sure adding write permission to android (if it is not existing in manifest.xml before).</w:t>
+      </w:r>
+    </w:p>
+    <w:p>
+      <w:pPr>
+        <w:pStyle w:val="ListParagraph"/>
+      </w:pPr>
+    </w:p>
+    <w:p>
+      <w:pPr>
+        <w:pStyle w:val="ListParagraph"/>
+      </w:pPr>
+      <w:r>
+        <w:rPr>
+          <w:noProof/>
+        </w:rPr>
+        <w:drawing>
+          <wp:inline distT="0" distB="0" distL="0" distR="0" wp14:anchorId="2A67EEAF" wp14:editId="5C677833">
+            <wp:extent cx="5943600" cy="2002790"/>
+            <wp:effectExtent l="0" t="0" r="0" b="0"/>
+            <wp:docPr id="6" name="Picture 6"/>
+            <wp:cNvGraphicFramePr>
+              <a:graphicFrameLocks xmlns:a="http://schemas.openxmlformats.org/drawingml/2006/main" noChangeAspect="1"/>
+            </wp:cNvGraphicFramePr>
+            <a:graphic xmlns:a="http://schemas.openxmlformats.org/drawingml/2006/main">
+              <a:graphicData uri="http://schemas.openxmlformats.org/drawingml/2006/picture">
+                <pic:pic xmlns:pic="http://schemas.openxmlformats.org/drawingml/2006/picture">
+                  <pic:nvPicPr>
+                    <pic:cNvPr id="1" name=""/>
+                    <pic:cNvPicPr/>
+                  </pic:nvPicPr>
+                  <pic:blipFill>
+                    <a:blip r:embed="rId20"/>
+                    <a:stretch>
+                      <a:fillRect/>
+                    </a:stretch>
+                  </pic:blipFill>
+                  <pic:spPr>
+                    <a:xfrm>
+                      <a:off x="0" y="0"/>
                       <a:ext cx="5943600" cy="2002790"/>
                     </a:xfrm>
                     <a:prstGeom prst="rect">
@@ -954,8 +1017,6 @@
       <w:pPr>
         <w:pStyle w:val="ListParagraph"/>
       </w:pPr>
-      <w:bookmarkStart w:id="0" w:name="_GoBack"/>
-      <w:bookmarkEnd w:id="0"/>
     </w:p>
     <w:p>
       <w:pPr>
@@ -999,7 +1060,7 @@
                     <pic:cNvPicPr/>
                   </pic:nvPicPr>
                   <pic:blipFill>
-                    <a:blip r:embed="rId20"/>
+                    <a:blip r:embed="rId21"/>
                     <a:stretch>
                       <a:fillRect/>
                     </a:stretch>
@@ -1060,6 +1121,7 @@
         <w:rPr>
           <w:noProof/>
         </w:rPr>
+        <w:lastRenderedPageBreak/>
         <w:drawing>
           <wp:inline distT="0" distB="0" distL="0" distR="0" wp14:anchorId="594D6677" wp14:editId="07279888">
             <wp:extent cx="5943600" cy="2560320"/>
@@ -1076,7 +1138,7 @@
                     <pic:cNvPicPr/>
                   </pic:nvPicPr>
                   <pic:blipFill>
-                    <a:blip r:embed="rId21"/>
+                    <a:blip r:embed="rId22"/>
                     <a:stretch>
                       <a:fillRect/>
                     </a:stretch>
@@ -1100,10 +1162,118 @@
         <w:t xml:space="preserve"> </w:t>
       </w:r>
     </w:p>
-    <w:p>
-      <w:pPr>
-        <w:pStyle w:val="ListParagraph"/>
-      </w:pPr>
+    <w:p/>
+    <w:p>
+      <w:pPr>
+        <w:pStyle w:val="ListParagraph"/>
+        <w:numPr>
+          <w:ilvl w:val="0"/>
+          <w:numId w:val="2"/>
+        </w:numPr>
+      </w:pPr>
+      <w:r>
+        <w:t xml:space="preserve">After instrumentation, please upload the instrumented source code and </w:t>
+      </w:r>
+      <w:proofErr w:type="spellStart"/>
+      <w:r>
+        <w:t>apks</w:t>
+      </w:r>
+      <w:proofErr w:type="spellEnd"/>
+      <w:r>
+        <w:t xml:space="preserve"> into:</w:t>
+      </w:r>
+    </w:p>
+    <w:p>
+      <w:pPr>
+        <w:pStyle w:val="ListParagraph"/>
+      </w:pPr>
+      <w:hyperlink r:id="rId23" w:history="1">
+        <w:r>
+          <w:rPr>
+            <w:rStyle w:val="Hyperlink"/>
+          </w:rPr>
+          <w:t>https://drive.google.com/drive/u/1/folders/11-XYoIbd6IU1zN26S--g1E12od1WIU6F</w:t>
+        </w:r>
+      </w:hyperlink>
+    </w:p>
+    <w:p>
+      <w:pPr>
+        <w:pStyle w:val="ListParagraph"/>
+      </w:pPr>
+    </w:p>
+    <w:p>
+      <w:pPr>
+        <w:pStyle w:val="ListParagraph"/>
+      </w:pPr>
+      <w:r>
+        <w:t>Also do a record on the datasheet about what app has been added:</w:t>
+      </w:r>
+    </w:p>
+    <w:p>
+      <w:pPr>
+        <w:pStyle w:val="ListParagraph"/>
+      </w:pPr>
+      <w:hyperlink r:id="rId24" w:history="1">
+        <w:r>
+          <w:rPr>
+            <w:rStyle w:val="Hyperlink"/>
+          </w:rPr>
+          <w:t>https://docs.google.com/spreadsheets/d/14-YLB1cqJ7l67AZ-gfH-q4po2krPeQ5K68jnk5YevrM/edit#gid=0</w:t>
+        </w:r>
+      </w:hyperlink>
+    </w:p>
+    <w:p>
+      <w:pPr>
+        <w:pStyle w:val="ListParagraph"/>
+      </w:pPr>
+    </w:p>
+    <w:p>
+      <w:pPr>
+        <w:pStyle w:val="ListParagraph"/>
+      </w:pPr>
+      <w:r>
+        <w:rPr>
+          <w:noProof/>
+        </w:rPr>
+        <w:lastRenderedPageBreak/>
+        <w:drawing>
+          <wp:inline distT="0" distB="0" distL="0" distR="0" wp14:anchorId="60406D7A" wp14:editId="22B4C760">
+            <wp:extent cx="2790825" cy="4495800"/>
+            <wp:effectExtent l="0" t="0" r="9525" b="0"/>
+            <wp:docPr id="8" name="Picture 8"/>
+            <wp:cNvGraphicFramePr>
+              <a:graphicFrameLocks xmlns:a="http://schemas.openxmlformats.org/drawingml/2006/main" noChangeAspect="1"/>
+            </wp:cNvGraphicFramePr>
+            <a:graphic xmlns:a="http://schemas.openxmlformats.org/drawingml/2006/main">
+              <a:graphicData uri="http://schemas.openxmlformats.org/drawingml/2006/picture">
+                <pic:pic xmlns:pic="http://schemas.openxmlformats.org/drawingml/2006/picture">
+                  <pic:nvPicPr>
+                    <pic:cNvPr id="1" name=""/>
+                    <pic:cNvPicPr/>
+                  </pic:nvPicPr>
+                  <pic:blipFill>
+                    <a:blip r:embed="rId25"/>
+                    <a:stretch>
+                      <a:fillRect/>
+                    </a:stretch>
+                  </pic:blipFill>
+                  <pic:spPr>
+                    <a:xfrm>
+                      <a:off x="0" y="0"/>
+                      <a:ext cx="2790825" cy="4495800"/>
+                    </a:xfrm>
+                    <a:prstGeom prst="rect">
+                      <a:avLst/>
+                    </a:prstGeom>
+                  </pic:spPr>
+                </pic:pic>
+              </a:graphicData>
+            </a:graphic>
+          </wp:inline>
+        </w:drawing>
+      </w:r>
+      <w:bookmarkStart w:id="0" w:name="_GoBack"/>
+      <w:bookmarkEnd w:id="0"/>
     </w:p>
     <w:sectPr>
       <w:pgSz w:w="12240" w:h="15840"/>
@@ -2148,7 +2318,7 @@
 </file>
 
 <file path=customXml/itemProps1.xml><?xml version="1.0" encoding="utf-8"?>
-<ds:datastoreItem xmlns:ds="http://schemas.openxmlformats.org/officeDocument/2006/customXml" ds:itemID="{AD124D81-E7DA-4ABD-8E63-AF5CA30659D4}">
+<ds:datastoreItem xmlns:ds="http://schemas.openxmlformats.org/officeDocument/2006/customXml" ds:itemID="{E69FA64F-6491-4334-8B92-4FEA85ABF8A9}">
   <ds:schemaRefs>
     <ds:schemaRef ds:uri="http://schemas.openxmlformats.org/officeDocument/2006/bibliography"/>
   </ds:schemaRefs>

</xml_diff>

<commit_message>
local commit for changes in benchmark datasheets
</commit_message>
<xml_diff>
--- a/documents/Android Compilation Guidelines.docx
+++ b/documents/Android Compilation Guidelines.docx
@@ -441,7 +441,33 @@
     </w:p>
     <w:p>
       <w:r>
-        <w:t>After we run compile the apps, we will need to insert the probes into the source code and establish the instrumented apps.</w:t>
+        <w:t xml:space="preserve">After we run compile the apps, </w:t>
+      </w:r>
+      <w:r>
+        <w:t xml:space="preserve">save the compiled project source code and </w:t>
+      </w:r>
+      <w:proofErr w:type="spellStart"/>
+      <w:r>
+        <w:t>apks</w:t>
+      </w:r>
+      <w:proofErr w:type="spellEnd"/>
+      <w:r>
+        <w:t xml:space="preserve"> into this google folder:</w:t>
+      </w:r>
+    </w:p>
+    <w:p>
+      <w:r>
+        <w:t>https://drive.google.com/drive/u/2/folders/1Dl9wFfMH-nhlMe4aAmW6HMP3023rMhid</w:t>
+      </w:r>
+    </w:p>
+    <w:p>
+      <w:r>
+        <w:t xml:space="preserve">After compile the projects, </w:t>
+      </w:r>
+      <w:bookmarkStart w:id="0" w:name="_GoBack"/>
+      <w:bookmarkEnd w:id="0"/>
+      <w:r>
+        <w:t>we will need to insert the probes into the source code and establish the instrumented apps.</w:t>
       </w:r>
       <w:r>
         <w:t xml:space="preserve"> Following the steps below to instrument the android apps.</w:t>
@@ -532,11 +558,7 @@
         <w:pStyle w:val="ListParagraph"/>
       </w:pPr>
       <w:r>
-        <w:t xml:space="preserve">java -jar D:/ResearchSpace/ResearchProjects/UMLx/facility-tools/FaultProject/SourceInstrumt/target/SourceInstrumt-jar-with-dependencies.jar -java-input </w:t>
-      </w:r>
-      <w:r>
-        <w:lastRenderedPageBreak/>
-        <w:t>D:/AndroidAnalysis/RunDroid-master/UMLxExperiment/demo/src -java-output D:/AndroidAnalysis/RunDroid-master/UMLxExperiment/demo-1/src</w:t>
+        <w:t>java -jar D:/ResearchSpace/ResearchProjects/UMLx/facility-tools/FaultProject/SourceInstrumt/target/SourceInstrumt-jar-with-dependencies.jar -java-input D:/AndroidAnalysis/RunDroid-master/UMLxExperiment/demo/src -java-output D:/AndroidAnalysis/RunDroid-master/UMLxExperiment/demo-1/src</w:t>
       </w:r>
     </w:p>
     <w:p>
@@ -735,6 +757,7 @@
         <w:rPr>
           <w:noProof/>
         </w:rPr>
+        <w:lastRenderedPageBreak/>
         <w:drawing>
           <wp:inline distT="0" distB="0" distL="0" distR="0" wp14:anchorId="2BA63B63" wp14:editId="164B7147">
             <wp:extent cx="5943600" cy="1630680"/>
@@ -785,7 +808,6 @@
         <w:rPr>
           <w:noProof/>
         </w:rPr>
-        <w:lastRenderedPageBreak/>
         <w:drawing>
           <wp:inline distT="0" distB="0" distL="0" distR="0" wp14:anchorId="3CC79EDE" wp14:editId="500B36BE">
             <wp:extent cx="5943600" cy="2963545"/>
@@ -849,6 +871,7 @@
         <w:rPr>
           <w:noProof/>
         </w:rPr>
+        <w:lastRenderedPageBreak/>
         <w:drawing>
           <wp:inline distT="0" distB="0" distL="0" distR="0" wp14:anchorId="1B7BB811" wp14:editId="65F0C3C7">
             <wp:extent cx="5943600" cy="3234690"/>
@@ -907,7 +930,6 @@
         <w:rPr>
           <w:noProof/>
         </w:rPr>
-        <w:lastRenderedPageBreak/>
         <w:drawing>
           <wp:inline distT="0" distB="0" distL="0" distR="0" wp14:anchorId="089E64D0" wp14:editId="704475C8">
             <wp:extent cx="5943600" cy="2374265"/>
@@ -976,6 +998,7 @@
         <w:rPr>
           <w:noProof/>
         </w:rPr>
+        <w:lastRenderedPageBreak/>
         <w:drawing>
           <wp:inline distT="0" distB="0" distL="0" distR="0" wp14:anchorId="2A67EEAF" wp14:editId="5C677833">
             <wp:extent cx="5943600" cy="2002790"/>
@@ -1121,7 +1144,6 @@
         <w:rPr>
           <w:noProof/>
         </w:rPr>
-        <w:lastRenderedPageBreak/>
         <w:drawing>
           <wp:inline distT="0" distB="0" distL="0" distR="0" wp14:anchorId="594D6677" wp14:editId="07279888">
             <wp:extent cx="5943600" cy="2560320"/>
@@ -1213,7 +1235,7 @@
       <w:pPr>
         <w:pStyle w:val="ListParagraph"/>
       </w:pPr>
-      <w:hyperlink r:id="rId24" w:history="1">
+      <w:hyperlink r:id="rId24" w:anchor="gid=0" w:history="1">
         <w:r>
           <w:rPr>
             <w:rStyle w:val="Hyperlink"/>
@@ -1235,7 +1257,6 @@
         <w:rPr>
           <w:noProof/>
         </w:rPr>
-        <w:lastRenderedPageBreak/>
         <w:drawing>
           <wp:inline distT="0" distB="0" distL="0" distR="0" wp14:anchorId="60406D7A" wp14:editId="22B4C760">
             <wp:extent cx="2790825" cy="4495800"/>
@@ -1272,8 +1293,6 @@
           </wp:inline>
         </w:drawing>
       </w:r>
-      <w:bookmarkStart w:id="0" w:name="_GoBack"/>
-      <w:bookmarkEnd w:id="0"/>
     </w:p>
     <w:sectPr>
       <w:pgSz w:w="12240" w:h="15840"/>
@@ -2318,7 +2337,7 @@
 </file>
 
 <file path=customXml/itemProps1.xml><?xml version="1.0" encoding="utf-8"?>
-<ds:datastoreItem xmlns:ds="http://schemas.openxmlformats.org/officeDocument/2006/customXml" ds:itemID="{E69FA64F-6491-4334-8B92-4FEA85ABF8A9}">
+<ds:datastoreItem xmlns:ds="http://schemas.openxmlformats.org/officeDocument/2006/customXml" ds:itemID="{6E9E619D-DBBA-469A-B0A0-6C4E128BA950}">
   <ds:schemaRefs>
     <ds:schemaRef ds:uri="http://schemas.openxmlformats.org/officeDocument/2006/bibliography"/>
   </ds:schemaRefs>

</xml_diff>

<commit_message>
updated the configuration manual
</commit_message>
<xml_diff>
--- a/documents/Android Compilation Guidelines.docx
+++ b/documents/Android Compilation Guidelines.docx
@@ -464,8 +464,6 @@
       <w:r>
         <w:t xml:space="preserve">After compile the projects, </w:t>
       </w:r>
-      <w:bookmarkStart w:id="0" w:name="_GoBack"/>
-      <w:bookmarkEnd w:id="0"/>
       <w:r>
         <w:t>we will need to insert the probes into the source code and establish the instrumented apps.</w:t>
       </w:r>
@@ -559,6 +557,50 @@
       </w:pPr>
       <w:r>
         <w:t>java -jar D:/ResearchSpace/ResearchProjects/UMLx/facility-tools/FaultProject/SourceInstrumt/target/SourceInstrumt-jar-with-dependencies.jar -java-input D:/AndroidAnalysis/RunDroid-master/UMLxExperiment/demo/src -java-output D:/AndroidAnalysis/RunDroid-master/UMLxExperiment/demo-1/src</w:t>
+      </w:r>
+    </w:p>
+    <w:p>
+      <w:pPr>
+        <w:pStyle w:val="ListParagraph"/>
+      </w:pPr>
+    </w:p>
+    <w:p>
+      <w:pPr>
+        <w:pStyle w:val="ListParagraph"/>
+        <w:ind w:left="1080"/>
+      </w:pPr>
+      <w:r>
+        <w:t xml:space="preserve">*before running the command, install srcml-win.exe (in the </w:t>
+      </w:r>
+      <w:proofErr w:type="gramStart"/>
+      <w:r>
+        <w:t>“</w:t>
+      </w:r>
+      <w:r>
+        <w:t>.</w:t>
+      </w:r>
+      <w:proofErr w:type="gramEnd"/>
+      <w:r>
+        <w:t>/tools</w:t>
+      </w:r>
+      <w:r>
+        <w:t>”</w:t>
+      </w:r>
+      <w:bookmarkStart w:id="0" w:name="_GoBack"/>
+      <w:bookmarkEnd w:id="0"/>
+      <w:r>
+        <w:t xml:space="preserve"> folder) and add </w:t>
+      </w:r>
+      <w:proofErr w:type="spellStart"/>
+      <w:r>
+        <w:t>srcml</w:t>
+      </w:r>
+      <w:proofErr w:type="spellEnd"/>
+      <w:r>
+        <w:t xml:space="preserve"> into the “path” environment</w:t>
+      </w:r>
+      <w:r>
+        <w:t xml:space="preserve"> variables.</w:t>
       </w:r>
     </w:p>
     <w:p>
@@ -1509,6 +1551,118 @@
     </w:lvl>
   </w:abstractNum>
   <w:abstractNum w:abstractNumId="2" w15:restartNumberingAfterBreak="0">
+    <w:nsid w:val="71B3373A"/>
+    <w:multiLevelType w:val="hybridMultilevel"/>
+    <w:tmpl w:val="8EBE859E"/>
+    <w:lvl w:ilvl="0" w:tplc="0A38476C">
+      <w:numFmt w:val="bullet"/>
+      <w:lvlText w:val=""/>
+      <w:lvlJc w:val="left"/>
+      <w:pPr>
+        <w:ind w:left="1080" w:hanging="360"/>
+      </w:pPr>
+      <w:rPr>
+        <w:rFonts w:ascii="Symbol" w:eastAsiaTheme="minorEastAsia" w:hAnsi="Symbol" w:cstheme="minorBidi" w:hint="default"/>
+      </w:rPr>
+    </w:lvl>
+    <w:lvl w:ilvl="1" w:tplc="04090003" w:tentative="1">
+      <w:start w:val="1"/>
+      <w:numFmt w:val="bullet"/>
+      <w:lvlText w:val="o"/>
+      <w:lvlJc w:val="left"/>
+      <w:pPr>
+        <w:ind w:left="1800" w:hanging="360"/>
+      </w:pPr>
+      <w:rPr>
+        <w:rFonts w:ascii="Courier New" w:hAnsi="Courier New" w:cs="Courier New" w:hint="default"/>
+      </w:rPr>
+    </w:lvl>
+    <w:lvl w:ilvl="2" w:tplc="04090005" w:tentative="1">
+      <w:start w:val="1"/>
+      <w:numFmt w:val="bullet"/>
+      <w:lvlText w:val=""/>
+      <w:lvlJc w:val="left"/>
+      <w:pPr>
+        <w:ind w:left="2520" w:hanging="360"/>
+      </w:pPr>
+      <w:rPr>
+        <w:rFonts w:ascii="Wingdings" w:hAnsi="Wingdings" w:hint="default"/>
+      </w:rPr>
+    </w:lvl>
+    <w:lvl w:ilvl="3" w:tplc="04090001" w:tentative="1">
+      <w:start w:val="1"/>
+      <w:numFmt w:val="bullet"/>
+      <w:lvlText w:val=""/>
+      <w:lvlJc w:val="left"/>
+      <w:pPr>
+        <w:ind w:left="3240" w:hanging="360"/>
+      </w:pPr>
+      <w:rPr>
+        <w:rFonts w:ascii="Symbol" w:hAnsi="Symbol" w:hint="default"/>
+      </w:rPr>
+    </w:lvl>
+    <w:lvl w:ilvl="4" w:tplc="04090003" w:tentative="1">
+      <w:start w:val="1"/>
+      <w:numFmt w:val="bullet"/>
+      <w:lvlText w:val="o"/>
+      <w:lvlJc w:val="left"/>
+      <w:pPr>
+        <w:ind w:left="3960" w:hanging="360"/>
+      </w:pPr>
+      <w:rPr>
+        <w:rFonts w:ascii="Courier New" w:hAnsi="Courier New" w:cs="Courier New" w:hint="default"/>
+      </w:rPr>
+    </w:lvl>
+    <w:lvl w:ilvl="5" w:tplc="04090005" w:tentative="1">
+      <w:start w:val="1"/>
+      <w:numFmt w:val="bullet"/>
+      <w:lvlText w:val=""/>
+      <w:lvlJc w:val="left"/>
+      <w:pPr>
+        <w:ind w:left="4680" w:hanging="360"/>
+      </w:pPr>
+      <w:rPr>
+        <w:rFonts w:ascii="Wingdings" w:hAnsi="Wingdings" w:hint="default"/>
+      </w:rPr>
+    </w:lvl>
+    <w:lvl w:ilvl="6" w:tplc="04090001" w:tentative="1">
+      <w:start w:val="1"/>
+      <w:numFmt w:val="bullet"/>
+      <w:lvlText w:val=""/>
+      <w:lvlJc w:val="left"/>
+      <w:pPr>
+        <w:ind w:left="5400" w:hanging="360"/>
+      </w:pPr>
+      <w:rPr>
+        <w:rFonts w:ascii="Symbol" w:hAnsi="Symbol" w:hint="default"/>
+      </w:rPr>
+    </w:lvl>
+    <w:lvl w:ilvl="7" w:tplc="04090003" w:tentative="1">
+      <w:start w:val="1"/>
+      <w:numFmt w:val="bullet"/>
+      <w:lvlText w:val="o"/>
+      <w:lvlJc w:val="left"/>
+      <w:pPr>
+        <w:ind w:left="6120" w:hanging="360"/>
+      </w:pPr>
+      <w:rPr>
+        <w:rFonts w:ascii="Courier New" w:hAnsi="Courier New" w:cs="Courier New" w:hint="default"/>
+      </w:rPr>
+    </w:lvl>
+    <w:lvl w:ilvl="8" w:tplc="04090005" w:tentative="1">
+      <w:start w:val="1"/>
+      <w:numFmt w:val="bullet"/>
+      <w:lvlText w:val=""/>
+      <w:lvlJc w:val="left"/>
+      <w:pPr>
+        <w:ind w:left="6840" w:hanging="360"/>
+      </w:pPr>
+      <w:rPr>
+        <w:rFonts w:ascii="Wingdings" w:hAnsi="Wingdings" w:hint="default"/>
+      </w:rPr>
+    </w:lvl>
+  </w:abstractNum>
+  <w:abstractNum w:abstractNumId="3" w15:restartNumberingAfterBreak="0">
     <w:nsid w:val="722F40F2"/>
     <w:multiLevelType w:val="hybridMultilevel"/>
     <w:tmpl w:val="AB8475E0"/>
@@ -1598,13 +1752,16 @@
     </w:lvl>
   </w:abstractNum>
   <w:num w:numId="1">
-    <w:abstractNumId w:val="2"/>
+    <w:abstractNumId w:val="3"/>
   </w:num>
   <w:num w:numId="2">
     <w:abstractNumId w:val="1"/>
   </w:num>
   <w:num w:numId="3">
     <w:abstractNumId w:val="0"/>
+  </w:num>
+  <w:num w:numId="4">
+    <w:abstractNumId w:val="2"/>
   </w:num>
 </w:numbering>
 </file>
@@ -2337,7 +2494,7 @@
 </file>
 
 <file path=customXml/itemProps1.xml><?xml version="1.0" encoding="utf-8"?>
-<ds:datastoreItem xmlns:ds="http://schemas.openxmlformats.org/officeDocument/2006/customXml" ds:itemID="{6E9E619D-DBBA-469A-B0A0-6C4E128BA950}">
+<ds:datastoreItem xmlns:ds="http://schemas.openxmlformats.org/officeDocument/2006/customXml" ds:itemID="{985F996D-CF8F-4FEE-9A2E-7E3B8C4F876E}">
   <ds:schemaRefs>
     <ds:schemaRef ds:uri="http://schemas.openxmlformats.org/officeDocument/2006/bibliography"/>
   </ds:schemaRefs>

</xml_diff>